<commit_message>
Add map with pins
</commit_message>
<xml_diff>
--- a/VorschlagQRCode.docx
+++ b/VorschlagQRCode.docx
@@ -14,7 +14,7 @@
           <w:noProof/>
         </w:rPr>
         <w:drawing>
-          <wp:inline distT="0" distB="0" distL="0" distR="0" wp14:anchorId="57D84F93" wp14:editId="34A8E8ED">
+          <wp:inline distT="0" distB="0" distL="0" distR="0" wp14:anchorId="57D84F93" wp14:editId="4D836E21">
             <wp:extent cx="5760000" cy="1378309"/>
             <wp:effectExtent l="0" t="0" r="0" b="0"/>
             <wp:docPr id="1" name="Grafik 1"/>
@@ -98,13 +98,13 @@
           <w:noProof/>
         </w:rPr>
         <w:drawing>
-          <wp:anchor distT="0" distB="0" distL="114300" distR="114300" simplePos="0" relativeHeight="251658240" behindDoc="0" locked="0" layoutInCell="1" allowOverlap="1" wp14:anchorId="6909A6A9" wp14:editId="45CE6222">
+          <wp:anchor distT="0" distB="0" distL="114300" distR="114300" simplePos="0" relativeHeight="251658240" behindDoc="0" locked="0" layoutInCell="1" allowOverlap="1" wp14:anchorId="6909A6A9" wp14:editId="6874B9C0">
             <wp:simplePos x="0" y="0"/>
             <wp:positionH relativeFrom="margin">
               <wp:align>center</wp:align>
             </wp:positionH>
             <wp:positionV relativeFrom="paragraph">
-              <wp:posOffset>238760</wp:posOffset>
+              <wp:posOffset>6531</wp:posOffset>
             </wp:positionV>
             <wp:extent cx="4392000" cy="4392000"/>
             <wp:effectExtent l="0" t="0" r="8890" b="8890"/>
@@ -179,18 +179,10 @@
           <w:noProof/>
         </w:rPr>
         <w:drawing>
-          <wp:anchor distT="0" distB="0" distL="114300" distR="114300" simplePos="0" relativeHeight="251659264" behindDoc="0" locked="0" layoutInCell="1" allowOverlap="1" wp14:anchorId="20AD7DD3" wp14:editId="1917C60B">
-            <wp:simplePos x="0" y="0"/>
-            <wp:positionH relativeFrom="column">
-              <wp:posOffset>-523315</wp:posOffset>
-            </wp:positionH>
-            <wp:positionV relativeFrom="paragraph">
-              <wp:posOffset>252095</wp:posOffset>
-            </wp:positionV>
-            <wp:extent cx="6840000" cy="1547114"/>
-            <wp:effectExtent l="0" t="0" r="0" b="0"/>
-            <wp:wrapSquare wrapText="bothSides"/>
-            <wp:docPr id="4" name="Grafik 4" descr="Ein Bild, das Karte enthält.&#10;&#10;Automatisch generierte Beschreibung"/>
+          <wp:inline distT="0" distB="0" distL="0" distR="0" wp14:anchorId="2AA5444B" wp14:editId="62B98A0B">
+            <wp:extent cx="6836849" cy="1683657"/>
+            <wp:effectExtent l="0" t="0" r="2540" b="0"/>
+            <wp:docPr id="12" name="Grafik 12"/>
             <wp:cNvGraphicFramePr>
               <a:graphicFrameLocks xmlns:a="http://schemas.openxmlformats.org/drawingml/2006/main" noChangeAspect="1"/>
             </wp:cNvGraphicFramePr>
@@ -198,24 +190,18 @@
               <a:graphicData uri="http://schemas.openxmlformats.org/drawingml/2006/picture">
                 <pic:pic xmlns:pic="http://schemas.openxmlformats.org/drawingml/2006/picture">
                   <pic:nvPicPr>
-                    <pic:cNvPr id="4" name="Grafik 4" descr="Ein Bild, das Karte enthält.&#10;&#10;Automatisch generierte Beschreibung"/>
+                    <pic:cNvPr id="1" name=""/>
                     <pic:cNvPicPr/>
                   </pic:nvPicPr>
                   <pic:blipFill rotWithShape="1">
-                    <a:blip r:embed="rId7" cstate="print">
-                      <a:extLst>
-                        <a:ext uri="{28A0092B-C50C-407E-A947-70E740481C1C}">
-                          <a14:useLocalDpi xmlns:a14="http://schemas.microsoft.com/office/drawing/2010/main" val="0"/>
-                        </a:ext>
-                      </a:extLst>
-                    </a:blip>
-                    <a:srcRect t="8558" b="6641"/>
+                    <a:blip r:embed="rId7"/>
+                    <a:srcRect t="4523" b="8003"/>
                     <a:stretch/>
                   </pic:blipFill>
                   <pic:spPr bwMode="auto">
                     <a:xfrm>
                       <a:off x="0" y="0"/>
-                      <a:ext cx="6840000" cy="1547114"/>
+                      <a:ext cx="6840000" cy="1684433"/>
                     </a:xfrm>
                     <a:prstGeom prst="rect">
                       <a:avLst/>
@@ -232,13 +218,7 @@
                 </pic:pic>
               </a:graphicData>
             </a:graphic>
-            <wp14:sizeRelH relativeFrom="page">
-              <wp14:pctWidth>0</wp14:pctWidth>
-            </wp14:sizeRelH>
-            <wp14:sizeRelV relativeFrom="page">
-              <wp14:pctHeight>0</wp14:pctHeight>
-            </wp14:sizeRelV>
-          </wp:anchor>
+          </wp:inline>
         </w:drawing>
       </w:r>
     </w:p>

</xml_diff>

<commit_message>
Aushaenge mit QR Codes
</commit_message>
<xml_diff>
--- a/VorschlagQRCode.docx
+++ b/VorschlagQRCode.docx
@@ -89,7 +89,19 @@
           <w:szCs w:val="110"/>
           <w:u w:val="single"/>
         </w:rPr>
-        <w:t>Station 1</w:t>
+        <w:t xml:space="preserve">Station </w:t>
+      </w:r>
+      <w:r>
+        <w:rPr>
+          <w:rFonts w:ascii="Arial Black" w:hAnsi="Arial Black"/>
+          <w:b/>
+          <w:bCs/>
+          <w:color w:val="000000" w:themeColor="text1"/>
+          <w:sz w:val="110"/>
+          <w:szCs w:val="110"/>
+          <w:u w:val="single"/>
+        </w:rPr>
+        <w:t>x</w:t>
       </w:r>
     </w:p>
     <w:p>
@@ -179,10 +191,10 @@
           <w:noProof/>
         </w:rPr>
         <w:drawing>
-          <wp:inline distT="0" distB="0" distL="0" distR="0" wp14:anchorId="2AA5444B" wp14:editId="62B98A0B">
-            <wp:extent cx="6836849" cy="1683657"/>
-            <wp:effectExtent l="0" t="0" r="2540" b="0"/>
-            <wp:docPr id="12" name="Grafik 12"/>
+          <wp:inline distT="0" distB="0" distL="0" distR="0" wp14:anchorId="5D8409BA" wp14:editId="585EB965">
+            <wp:extent cx="6838030" cy="1727200"/>
+            <wp:effectExtent l="0" t="0" r="1270" b="6350"/>
+            <wp:docPr id="3" name="Grafik 3" descr="Ein Bild, das Karte enthält.&#10;&#10;Automatisch generierte Beschreibung"/>
             <wp:cNvGraphicFramePr>
               <a:graphicFrameLocks xmlns:a="http://schemas.openxmlformats.org/drawingml/2006/main" noChangeAspect="1"/>
             </wp:cNvGraphicFramePr>
@@ -190,18 +202,24 @@
               <a:graphicData uri="http://schemas.openxmlformats.org/drawingml/2006/picture">
                 <pic:pic xmlns:pic="http://schemas.openxmlformats.org/drawingml/2006/picture">
                   <pic:nvPicPr>
-                    <pic:cNvPr id="1" name=""/>
+                    <pic:cNvPr id="3" name="Grafik 3" descr="Ein Bild, das Karte enthält.&#10;&#10;Automatisch generierte Beschreibung"/>
                     <pic:cNvPicPr/>
                   </pic:nvPicPr>
                   <pic:blipFill rotWithShape="1">
-                    <a:blip r:embed="rId7"/>
-                    <a:srcRect t="4523" b="8003"/>
+                    <a:blip r:embed="rId7">
+                      <a:extLst>
+                        <a:ext uri="{28A0092B-C50C-407E-A947-70E740481C1C}">
+                          <a14:useLocalDpi xmlns:a14="http://schemas.microsoft.com/office/drawing/2010/main" val="0"/>
+                        </a:ext>
+                      </a:extLst>
+                    </a:blip>
+                    <a:srcRect l="1617" t="8470" r="717" b="10792"/>
                     <a:stretch/>
                   </pic:blipFill>
                   <pic:spPr bwMode="auto">
                     <a:xfrm>
                       <a:off x="0" y="0"/>
-                      <a:ext cx="6840000" cy="1684433"/>
+                      <a:ext cx="6840000" cy="1727698"/>
                     </a:xfrm>
                     <a:prstGeom prst="rect">
                       <a:avLst/>

</xml_diff>